<commit_message>
Avances locos ya muy cerca de acabar
</commit_message>
<xml_diff>
--- a/Documentacion TFG/BorradorMemoria.docx
+++ b/Documentacion TFG/BorradorMemoria.docx
@@ -6,72 +6,66 @@
       <w:pPr>
         <w:pStyle w:val="Ttulo1"/>
       </w:pPr>
-      <w:bookmarkStart w:id="0" w:name="_Toc452380624"/>
+      <w:bookmarkStart w:id="0" w:name="_Toc452380622"/>
+      <w:r>
+        <w:t>TITULO</w:t>
+      </w:r>
+      <w:bookmarkEnd w:id="0"/>
+    </w:p>
+    <w:p>
+      <w:r>
+        <w:t>Sistema de resolución automática de incidencias y generación de informes.</w:t>
+      </w:r>
+    </w:p>
+    <w:p>
+      <w:pPr>
+        <w:pStyle w:val="Ttulo1"/>
+      </w:pPr>
+      <w:bookmarkStart w:id="1" w:name="_Toc452380624"/>
       <w:r>
         <w:t>Resumen</w:t>
       </w:r>
-      <w:bookmarkEnd w:id="0"/>
-    </w:p>
-    <w:p>
-      <w:r>
-        <w:t>Hoy en día estamos acostumbrados a ver multitud de pantallas en las que sólo hay publicidad, ya sea en el autobús, en algún centro comercial o en la panadería de nuestro barrio.</w:t>
-      </w:r>
-    </w:p>
-    <w:p>
-      <w:r>
-        <w:t xml:space="preserve">Cuando el número de </w:t>
-      </w:r>
-      <w:r>
-        <w:t>dispositivos</w:t>
-      </w:r>
-      <w:r>
-        <w:t xml:space="preserve"> gestionad</w:t>
-      </w:r>
-      <w:r>
-        <w:t>o</w:t>
-      </w:r>
-      <w:r>
-        <w:t>s por una misma empresa aumenta significativamente puede resultar tediosa la tarea de monitorizar y dar soporte a las mismas, aumentando así el coste y el personal necesario para esta tarea.</w:t>
-      </w:r>
-    </w:p>
-    <w:p>
-      <w:r>
-        <w:t xml:space="preserve">Con este proyecto se pretende automatizar la tarea de monitorización y resolución de incidencias, con el objetivo de reducir los costes tanto de tiempo como de mano de obra a la hora de detectar y solucionar </w:t>
-      </w:r>
-      <w:r>
-        <w:t>dichas</w:t>
-      </w:r>
-      <w:r>
-        <w:t xml:space="preserve"> incidencias</w:t>
-      </w:r>
-      <w:r>
-        <w:t>.</w:t>
-      </w:r>
-    </w:p>
-    <w:p>
-      <w:r>
-        <w:t>Además,</w:t>
-      </w:r>
-      <w:r>
-        <w:t xml:space="preserve"> se pretende que todo este proceso de detección y solución de incidencias sea transparente para el cliente.</w:t>
+      <w:bookmarkEnd w:id="1"/>
+    </w:p>
+    <w:p>
+      <w:r>
+        <w:t>Hoy en día estamos acostumbrados a ver multitud de pantallas en las que solo hay publicidad, ya sea en el autobús, en algún centro comercial o en la panadería de nuestro barrio.</w:t>
+      </w:r>
+    </w:p>
+    <w:p>
+      <w:r>
+        <w:t>Cuando el número de dispositivos gestionados por una misma empresa aumenta significativamente puede resultar tediosa la tarea de monitorizar y dar soporte a las mismas, aumentando así el coste y el personal necesario para esta tarea.</w:t>
+      </w:r>
+    </w:p>
+    <w:p>
+      <w:r>
+        <w:t>Con este proyecto se pretende automatizar la tarea de monitorización y resolución de incidencias, con el objetivo de reducir los costes tanto de tiempo como de mano de obra a la hora de detectar y solucionar dichas incidencias.</w:t>
+      </w:r>
+    </w:p>
+    <w:p>
+      <w:r>
+        <w:t>Además, se pretende que todo este proceso de detección y solución de incidencias sea transparente para el cliente.</w:t>
       </w:r>
     </w:p>
     <w:p>
       <w:pPr>
         <w:pStyle w:val="Ttulo1"/>
       </w:pPr>
-      <w:bookmarkStart w:id="1" w:name="_Toc452380625"/>
-      <w:proofErr w:type="spellStart"/>
+      <w:bookmarkStart w:id="2" w:name="_Toc452380625"/>
       <w:r>
         <w:t>Abstract</w:t>
       </w:r>
-      <w:bookmarkEnd w:id="1"/>
-      <w:proofErr w:type="spellEnd"/>
-    </w:p>
-    <w:p>
+      <w:bookmarkEnd w:id="2"/>
+    </w:p>
+    <w:p>
+      <w:pPr>
+        <w:pStyle w:val="TtulodeTDC"/>
+      </w:pPr>
       <w:r>
         <w:br w:type="page"/>
       </w:r>
+      <w:bookmarkStart w:id="3" w:name="_GoBack"/>
+      <w:bookmarkEnd w:id="3"/>
     </w:p>
     <w:sdt>
       <w:sdtPr>
@@ -3167,7 +3161,7 @@
       <w:pPr>
         <w:pStyle w:val="Ttulo1"/>
       </w:pPr>
-      <w:bookmarkStart w:id="2" w:name="_Toc452380626"/>
+      <w:bookmarkStart w:id="4" w:name="_Toc452380626"/>
       <w:r>
         <w:lastRenderedPageBreak/>
         <w:t xml:space="preserve">1. </w:t>
@@ -3175,13 +3169,13 @@
       <w:r>
         <w:t>Introducción</w:t>
       </w:r>
-      <w:bookmarkEnd w:id="2"/>
+      <w:bookmarkEnd w:id="4"/>
     </w:p>
     <w:p>
       <w:pPr>
         <w:pStyle w:val="Ttulo2"/>
       </w:pPr>
-      <w:bookmarkStart w:id="3" w:name="_Toc452380627"/>
+      <w:bookmarkStart w:id="5" w:name="_Toc452380627"/>
       <w:r>
         <w:t xml:space="preserve">1.1. </w:t>
       </w:r>
@@ -3191,22 +3185,12 @@
       <w:r>
         <w:t>/Antecedentes</w:t>
       </w:r>
-      <w:bookmarkEnd w:id="3"/>
-    </w:p>
-    <w:p>
-      <w:proofErr w:type="spellStart"/>
-      <w:r>
-        <w:t>The</w:t>
-      </w:r>
-      <w:proofErr w:type="spellEnd"/>
-      <w:r>
-        <w:t xml:space="preserve"> New </w:t>
-      </w:r>
-      <w:proofErr w:type="spellStart"/>
-      <w:r>
-        <w:t>Ads</w:t>
-      </w:r>
-      <w:proofErr w:type="spellEnd"/>
+      <w:bookmarkEnd w:id="5"/>
+    </w:p>
+    <w:p>
+      <w:r>
+        <w:t>The New Ads</w:t>
+      </w:r>
       <w:r>
         <w:rPr>
           <w:rStyle w:val="Refdenotaalpie"/>
@@ -3227,21 +3211,8 @@
       </w:r>
     </w:p>
     <w:p>
-      <w:proofErr w:type="spellStart"/>
-      <w:r>
-        <w:t>The</w:t>
-      </w:r>
-      <w:proofErr w:type="spellEnd"/>
-      <w:r>
-        <w:t xml:space="preserve"> New </w:t>
-      </w:r>
-      <w:proofErr w:type="spellStart"/>
-      <w:r>
-        <w:t>Ads</w:t>
-      </w:r>
-      <w:proofErr w:type="spellEnd"/>
-      <w:r>
-        <w:t xml:space="preserve"> proporciona todo lo necesario para que el servicio de la cartelería digital funcione. Esto incluye</w:t>
+      <w:r>
+        <w:t>The New Ads proporciona todo lo necesario para que el servicio de la cartelería digital funcione. Esto incluye</w:t>
       </w:r>
       <w:r>
         <w:t>:</w:t>
@@ -3285,14 +3256,14 @@
       <w:pPr>
         <w:pStyle w:val="Ttulo2"/>
       </w:pPr>
-      <w:bookmarkStart w:id="4" w:name="_Toc452380628"/>
+      <w:bookmarkStart w:id="6" w:name="_Toc452380628"/>
       <w:r>
         <w:t xml:space="preserve">1.2. </w:t>
       </w:r>
       <w:r>
         <w:t>Estudio del mercado</w:t>
       </w:r>
-      <w:bookmarkEnd w:id="4"/>
+      <w:bookmarkEnd w:id="6"/>
     </w:p>
     <w:p>
       <w:r>
@@ -3316,15 +3287,7 @@
         <w:t xml:space="preserve">de pago </w:t>
       </w:r>
       <w:r>
-        <w:t xml:space="preserve">tales como </w:t>
-      </w:r>
-      <w:proofErr w:type="spellStart"/>
-      <w:r>
-        <w:t>Nagios</w:t>
-      </w:r>
-      <w:proofErr w:type="spellEnd"/>
-      <w:r>
-        <w:t xml:space="preserve"> y op5, </w:t>
+        <w:t xml:space="preserve">tales como Nagios y op5, </w:t>
       </w:r>
       <w:r>
         <w:t>capaces de ofrecer una monitorización del sistema casi perfecta. Ambas quedaron descartadas por su alto coste económico y de recursos, puesto que para este proyecto la eficiencia es algo vital y, estas dos herramientas requieren mucha potencia y recursos de los cuales no disponemos.</w:t>
@@ -3332,39 +3295,7 @@
     </w:p>
     <w:p>
       <w:r>
-        <w:t xml:space="preserve">Así mismo, también se analizaron herramientas </w:t>
-      </w:r>
-      <w:proofErr w:type="spellStart"/>
-      <w:r>
-        <w:t>opensource</w:t>
-      </w:r>
-      <w:proofErr w:type="spellEnd"/>
-      <w:r>
-        <w:t xml:space="preserve"> como </w:t>
-      </w:r>
-      <w:proofErr w:type="spellStart"/>
-      <w:r>
-        <w:t>Zabbix</w:t>
-      </w:r>
-      <w:proofErr w:type="spellEnd"/>
-      <w:r>
-        <w:t xml:space="preserve">, </w:t>
-      </w:r>
-      <w:proofErr w:type="spellStart"/>
-      <w:r>
-        <w:t>Cacti</w:t>
-      </w:r>
-      <w:proofErr w:type="spellEnd"/>
-      <w:r>
-        <w:t xml:space="preserve"> y </w:t>
-      </w:r>
-      <w:proofErr w:type="spellStart"/>
-      <w:r>
-        <w:t>OpenHardwareMonitor</w:t>
-      </w:r>
-      <w:proofErr w:type="spellEnd"/>
-      <w:r>
-        <w:t>, pero que por uno u otro motivo también quedaron descartadas</w:t>
+        <w:t>Así mismo, también se analizaron herramientas opensource como Zabbix, Cacti y OpenHardwareMonitor, pero que por uno u otro motivo también quedaron descartadas</w:t>
       </w:r>
       <w:r>
         <w:t>.</w:t>
@@ -3381,15 +3312,7 @@
         <w:t xml:space="preserve"> </w:t>
       </w:r>
       <w:r>
-        <w:t xml:space="preserve">proporcionada por </w:t>
-      </w:r>
-      <w:proofErr w:type="spellStart"/>
-      <w:r>
-        <w:t>OpenHardwareMonitor</w:t>
-      </w:r>
-      <w:proofErr w:type="spellEnd"/>
-      <w:r>
-        <w:t xml:space="preserve"> para l</w:t>
+        <w:t>proporcionada por OpenHardwareMonitor para l</w:t>
       </w:r>
       <w:r>
         <w:t>as tareas de monitorización de h</w:t>
@@ -3494,14 +3417,14 @@
       <w:pPr>
         <w:pStyle w:val="Ttulo2"/>
       </w:pPr>
-      <w:bookmarkStart w:id="5" w:name="_Toc452380630"/>
+      <w:bookmarkStart w:id="7" w:name="_Toc452380630"/>
       <w:r>
         <w:t xml:space="preserve">1.4. </w:t>
       </w:r>
       <w:r>
         <w:t>Conceptos básicos</w:t>
       </w:r>
-      <w:bookmarkEnd w:id="5"/>
+      <w:bookmarkEnd w:id="7"/>
       <w:r>
         <w:t xml:space="preserve"> </w:t>
       </w:r>
@@ -3571,7 +3494,7 @@
       <w:pPr>
         <w:pStyle w:val="Ttulo1"/>
       </w:pPr>
-      <w:bookmarkStart w:id="6" w:name="_Toc452380631"/>
+      <w:bookmarkStart w:id="8" w:name="_Toc452380631"/>
       <w:r>
         <w:lastRenderedPageBreak/>
         <w:t xml:space="preserve">2. </w:t>
@@ -3579,13 +3502,13 @@
       <w:r>
         <w:t>Gestión del proyecto</w:t>
       </w:r>
-      <w:bookmarkEnd w:id="6"/>
+      <w:bookmarkEnd w:id="8"/>
     </w:p>
     <w:p>
       <w:pPr>
         <w:pStyle w:val="Ttulo2"/>
       </w:pPr>
-      <w:bookmarkStart w:id="7" w:name="_Toc452380633"/>
+      <w:bookmarkStart w:id="9" w:name="_Toc452380633"/>
       <w:r>
         <w:t>2.</w:t>
       </w:r>
@@ -3595,7 +3518,7 @@
       <w:r>
         <w:t>. Alcance</w:t>
       </w:r>
-      <w:bookmarkEnd w:id="7"/>
+      <w:bookmarkEnd w:id="9"/>
     </w:p>
     <w:p>
       <w:r>
@@ -3709,7 +3632,7 @@
       <w:pPr>
         <w:pStyle w:val="Ttulo2"/>
       </w:pPr>
-      <w:bookmarkStart w:id="8" w:name="_Toc452380634"/>
+      <w:bookmarkStart w:id="10" w:name="_Toc452380634"/>
       <w:r>
         <w:t>2.</w:t>
       </w:r>
@@ -3719,7 +3642,7 @@
       <w:r>
         <w:t>. Metodología de desarrollo</w:t>
       </w:r>
-      <w:bookmarkEnd w:id="8"/>
+      <w:bookmarkEnd w:id="10"/>
     </w:p>
     <w:p>
       <w:r>
@@ -3729,15 +3652,7 @@
         <w:t xml:space="preserve"> y teniendo en cuenta que para empezar la siguiente etapa era necesario haber finalizado la anterior, </w:t>
       </w:r>
       <w:r>
-        <w:t xml:space="preserve">parecía lógico planificar el desarrollo del proyecto a través de </w:t>
-      </w:r>
-      <w:proofErr w:type="spellStart"/>
-      <w:r>
-        <w:t>Sprints</w:t>
-      </w:r>
-      <w:proofErr w:type="spellEnd"/>
-      <w:r>
-        <w:t xml:space="preserve">, de </w:t>
+        <w:t xml:space="preserve">parecía lógico planificar el desarrollo del proyecto a través de Sprints, de </w:t>
       </w:r>
       <w:r>
         <w:t>modo</w:t>
@@ -3769,7 +3684,7 @@
       <w:pPr>
         <w:pStyle w:val="Ttulo2"/>
       </w:pPr>
-      <w:bookmarkStart w:id="9" w:name="_Toc452380635"/>
+      <w:bookmarkStart w:id="11" w:name="_Toc452380635"/>
       <w:r>
         <w:lastRenderedPageBreak/>
         <w:t>2.</w:t>
@@ -3780,7 +3695,7 @@
       <w:r>
         <w:t>. Fases</w:t>
       </w:r>
-      <w:bookmarkEnd w:id="9"/>
+      <w:bookmarkEnd w:id="11"/>
     </w:p>
     <w:p>
       <w:r>
@@ -3809,23 +3724,10 @@
         <w:t xml:space="preserve">: </w:t>
       </w:r>
       <w:r>
-        <w:t xml:space="preserve">Esta fase supuso una toma de contacto con el funcionamiento de la estación, con todo lo relacionado con rendimiento de hardware y software, con el entorno de desarrollo Visual Studio y el lenguaje de programación </w:t>
-      </w:r>
-      <w:proofErr w:type="spellStart"/>
-      <w:r>
-        <w:t>c#</w:t>
-      </w:r>
-      <w:proofErr w:type="spellEnd"/>
-      <w:r>
-        <w:t xml:space="preserve"> bajo el </w:t>
-      </w:r>
-      <w:proofErr w:type="spellStart"/>
-      <w:r>
-        <w:t>framework</w:t>
-      </w:r>
-      <w:proofErr w:type="spellEnd"/>
-      <w:r>
-        <w:t xml:space="preserve"> .NET.</w:t>
+        <w:t>Esta fase supuso una toma de contacto con el funcionamiento de la estación, con todo lo relacionado con rendimiento de hardware y software, con el entorno de desarrollo Visual Studio y el lenguaje de programación c#</w:t>
+      </w:r>
+      <w:r>
+        <w:t xml:space="preserve"> bajo el framework .NET.</w:t>
       </w:r>
     </w:p>
     <w:p>
@@ -3870,31 +3772,7 @@
         <w:t>encuentran</w:t>
       </w:r>
       <w:r>
-        <w:t xml:space="preserve">: </w:t>
-      </w:r>
-      <w:proofErr w:type="spellStart"/>
-      <w:r>
-        <w:t>OpenHardwareMonitor</w:t>
-      </w:r>
-      <w:proofErr w:type="spellEnd"/>
-      <w:r>
-        <w:t xml:space="preserve">, </w:t>
-      </w:r>
-      <w:proofErr w:type="spellStart"/>
-      <w:r>
-        <w:t>RegistryKey</w:t>
-      </w:r>
-      <w:proofErr w:type="spellEnd"/>
-      <w:r>
-        <w:t xml:space="preserve"> y </w:t>
-      </w:r>
-      <w:proofErr w:type="spellStart"/>
-      <w:r>
-        <w:t>PerformanceCounter</w:t>
-      </w:r>
-      <w:proofErr w:type="spellEnd"/>
-      <w:r>
-        <w:t xml:space="preserve"> (creo que esto será mejor dejarlo para la parte de implementación en sí misma).</w:t>
+        <w:t>: OpenHardwareMonitor, RegistryKey y PerformanceCounter (creo que esto será mejor dejarlo para la parte de implementación en sí misma).</w:t>
       </w:r>
     </w:p>
     <w:p>
@@ -3926,7 +3804,7 @@
       <w:pPr>
         <w:pStyle w:val="Ttulo2"/>
       </w:pPr>
-      <w:bookmarkStart w:id="10" w:name="_Toc452380636"/>
+      <w:bookmarkStart w:id="12" w:name="_Toc452380636"/>
       <w:r>
         <w:t xml:space="preserve">2.4. </w:t>
       </w:r>
@@ -3936,7 +3814,7 @@
       <w:r>
         <w:t>escomposición de tareas</w:t>
       </w:r>
-      <w:bookmarkEnd w:id="10"/>
+      <w:bookmarkEnd w:id="12"/>
     </w:p>
     <w:p>
       <w:r>
@@ -5850,14 +5728,14 @@
       <w:pPr>
         <w:pStyle w:val="Ttulo2"/>
       </w:pPr>
-      <w:bookmarkStart w:id="11" w:name="_Toc452380637"/>
+      <w:bookmarkStart w:id="13" w:name="_Toc452380637"/>
       <w:r>
         <w:t xml:space="preserve">2.5. </w:t>
       </w:r>
       <w:r>
         <w:t>EDT</w:t>
       </w:r>
-      <w:bookmarkEnd w:id="11"/>
+      <w:bookmarkEnd w:id="13"/>
     </w:p>
     <w:p>
       <w:r>
@@ -5943,7 +5821,7 @@
         <w:pStyle w:val="Ttulo1"/>
         <w:spacing w:line="360" w:lineRule="auto"/>
       </w:pPr>
-      <w:bookmarkStart w:id="12" w:name="_Toc452380639"/>
+      <w:bookmarkStart w:id="14" w:name="_Toc452380639"/>
       <w:r>
         <w:lastRenderedPageBreak/>
         <w:t xml:space="preserve">3. </w:t>
@@ -5951,20 +5829,20 @@
       <w:r>
         <w:t>Análisis</w:t>
       </w:r>
-      <w:bookmarkEnd w:id="12"/>
+      <w:bookmarkEnd w:id="14"/>
     </w:p>
     <w:p>
       <w:pPr>
         <w:pStyle w:val="Ttulo2"/>
       </w:pPr>
-      <w:bookmarkStart w:id="13" w:name="_Toc452380640"/>
+      <w:bookmarkStart w:id="15" w:name="_Toc452380640"/>
       <w:r>
         <w:t xml:space="preserve">3.1. </w:t>
       </w:r>
       <w:r>
         <w:t>Descripción de la aplicación</w:t>
       </w:r>
-      <w:bookmarkEnd w:id="13"/>
+      <w:bookmarkEnd w:id="15"/>
     </w:p>
     <w:p>
       <w:r>
@@ -6046,14 +5924,14 @@
       <w:pPr>
         <w:pStyle w:val="Ttulo2"/>
       </w:pPr>
-      <w:bookmarkStart w:id="14" w:name="_Toc452380642"/>
+      <w:bookmarkStart w:id="16" w:name="_Toc452380642"/>
       <w:r>
         <w:t xml:space="preserve">3.3. </w:t>
       </w:r>
       <w:r>
         <w:t xml:space="preserve">Requisitos </w:t>
       </w:r>
-      <w:bookmarkEnd w:id="14"/>
+      <w:bookmarkEnd w:id="16"/>
       <w:r>
         <w:t>funcionales (</w:t>
       </w:r>
@@ -6068,14 +5946,14 @@
       <w:pPr>
         <w:pStyle w:val="Ttulo2"/>
       </w:pPr>
-      <w:bookmarkStart w:id="15" w:name="_Toc452380644"/>
+      <w:bookmarkStart w:id="17" w:name="_Toc452380644"/>
       <w:r>
         <w:t xml:space="preserve">3.4. </w:t>
       </w:r>
       <w:r>
         <w:t>Requisitos no funcionales</w:t>
       </w:r>
-      <w:bookmarkEnd w:id="15"/>
+      <w:bookmarkEnd w:id="17"/>
     </w:p>
     <w:p>
       <w:r>
@@ -6159,7 +6037,7 @@
       <w:pPr>
         <w:pStyle w:val="Ttulo1"/>
       </w:pPr>
-      <w:bookmarkStart w:id="16" w:name="_Toc452380645"/>
+      <w:bookmarkStart w:id="18" w:name="_Toc452380645"/>
       <w:r>
         <w:lastRenderedPageBreak/>
         <w:t xml:space="preserve">4. </w:t>
@@ -6167,20 +6045,20 @@
       <w:r>
         <w:t>Diseño</w:t>
       </w:r>
-      <w:bookmarkEnd w:id="16"/>
+      <w:bookmarkEnd w:id="18"/>
     </w:p>
     <w:p>
       <w:pPr>
         <w:pStyle w:val="Ttulo2"/>
       </w:pPr>
-      <w:bookmarkStart w:id="17" w:name="_Toc452380646"/>
+      <w:bookmarkStart w:id="19" w:name="_Toc452380646"/>
       <w:r>
         <w:t xml:space="preserve">4.1. </w:t>
       </w:r>
       <w:r>
         <w:t>Arquitectura de la aplicación</w:t>
       </w:r>
-      <w:bookmarkEnd w:id="17"/>
+      <w:bookmarkEnd w:id="19"/>
     </w:p>
     <w:p>
       <w:r>
@@ -6259,23 +6137,7 @@
     </w:p>
     <w:p>
       <w:r>
-        <w:t xml:space="preserve">Como cliente se utilizará una estación proporcionada por </w:t>
-      </w:r>
-      <w:proofErr w:type="spellStart"/>
-      <w:r>
-        <w:t>The</w:t>
-      </w:r>
-      <w:proofErr w:type="spellEnd"/>
-      <w:r>
-        <w:t xml:space="preserve"> New </w:t>
-      </w:r>
-      <w:proofErr w:type="spellStart"/>
-      <w:r>
-        <w:t>Ads</w:t>
-      </w:r>
-      <w:proofErr w:type="spellEnd"/>
-      <w:r>
-        <w:t xml:space="preserve">, </w:t>
+        <w:t xml:space="preserve">Como cliente se utilizará una estación proporcionada por The New Ads, </w:t>
       </w:r>
       <w:r>
         <w:t>diseñada y configurada como si de un cliente real se tratase, con el fin de hacer el proyecto lo más realista posible.</w:t>
@@ -6283,23 +6145,7 @@
     </w:p>
     <w:p>
       <w:r>
-        <w:t xml:space="preserve">Como servidor se utilizará una </w:t>
-      </w:r>
-      <w:proofErr w:type="spellStart"/>
-      <w:r>
-        <w:t>Raspberry</w:t>
-      </w:r>
-      <w:proofErr w:type="spellEnd"/>
-      <w:r>
-        <w:t xml:space="preserve"> Pi 2 </w:t>
-      </w:r>
-      <w:proofErr w:type="spellStart"/>
-      <w:r>
-        <w:t>Model</w:t>
-      </w:r>
-      <w:proofErr w:type="spellEnd"/>
-      <w:r>
-        <w:t xml:space="preserve"> B propiedad del alumno, con el fin de </w:t>
+        <w:t xml:space="preserve">Como servidor se utilizará una Raspberry Pi 2 Model B propiedad del alumno, con el fin de </w:t>
       </w:r>
       <w:r>
         <w:t xml:space="preserve">poder </w:t>
@@ -6361,15 +6207,7 @@
         <w:t>XML</w:t>
       </w:r>
       <w:r>
-        <w:t xml:space="preserve"> con las últimas versiones del registro de </w:t>
-      </w:r>
-      <w:proofErr w:type="spellStart"/>
-      <w:r>
-        <w:t>windows</w:t>
-      </w:r>
-      <w:proofErr w:type="spellEnd"/>
-      <w:r>
-        <w:t xml:space="preserve"> que debería tener cada modelo de estación</w:t>
+        <w:t xml:space="preserve"> con las últimas versiones del registro de windows que debería tener cada modelo de estación</w:t>
       </w:r>
       <w:r>
         <w:t>.</w:t>
@@ -6526,14 +6364,14 @@
       <w:pPr>
         <w:pStyle w:val="Ttulo2"/>
       </w:pPr>
-      <w:bookmarkStart w:id="18" w:name="_Toc452380647"/>
+      <w:bookmarkStart w:id="20" w:name="_Toc452380647"/>
       <w:r>
         <w:t xml:space="preserve">4.2. </w:t>
       </w:r>
       <w:r>
         <w:t>BBDD</w:t>
       </w:r>
-      <w:bookmarkEnd w:id="18"/>
+      <w:bookmarkEnd w:id="20"/>
       <w:r>
         <w:t xml:space="preserve"> (</w:t>
       </w:r>
@@ -6575,23 +6413,7 @@
         <w:t xml:space="preserve">: estas clases  </w:t>
       </w:r>
       <w:r>
-        <w:t xml:space="preserve">serán pobladas únicamente cuando se ejecute la evaluación inicial, aunque los atributos </w:t>
-      </w:r>
-      <w:proofErr w:type="spellStart"/>
-      <w:r>
-        <w:t>Estacion.VersionRegistro</w:t>
-      </w:r>
-      <w:proofErr w:type="spellEnd"/>
-      <w:r>
-        <w:t xml:space="preserve"> y </w:t>
-      </w:r>
-      <w:proofErr w:type="spellStart"/>
-      <w:r>
-        <w:t>Hardware.Ultimo</w:t>
-      </w:r>
-      <w:proofErr w:type="spellEnd"/>
-      <w:r>
-        <w:t xml:space="preserve"> podrán actualizarse cuando se ejecuten evaluaciones en busca de incidencias.</w:t>
+        <w:t>serán pobladas únicamente cuando se ejecute la evaluación inicial, aunque los atributos Estacion.VersionRegistro y Hardware.Ultimo podrán actualizarse cuando se ejecuten evaluaciones en busca de incidencias.</w:t>
       </w:r>
     </w:p>
     <w:p>
@@ -7325,27 +7147,27 @@
       <w:pPr>
         <w:pStyle w:val="Ttulo2"/>
       </w:pPr>
-      <w:bookmarkStart w:id="19" w:name="_Toc452380648"/>
+      <w:bookmarkStart w:id="21" w:name="_Toc452380648"/>
       <w:r>
         <w:t xml:space="preserve">4.3. </w:t>
       </w:r>
       <w:r>
         <w:t>Diagrama de clases UML</w:t>
       </w:r>
-      <w:bookmarkEnd w:id="19"/>
+      <w:bookmarkEnd w:id="21"/>
     </w:p>
     <w:p>
       <w:pPr>
         <w:pStyle w:val="Ttulo2"/>
       </w:pPr>
-      <w:bookmarkStart w:id="20" w:name="_Toc452380649"/>
+      <w:bookmarkStart w:id="22" w:name="_Toc452380649"/>
       <w:r>
         <w:t xml:space="preserve">4.4. </w:t>
       </w:r>
       <w:r>
         <w:t>Diseño de plan de pruebas</w:t>
       </w:r>
-      <w:bookmarkEnd w:id="20"/>
+      <w:bookmarkEnd w:id="22"/>
     </w:p>
     <w:p>
       <w:pPr>
@@ -7362,7 +7184,7 @@
       <w:pPr>
         <w:pStyle w:val="Ttulo1"/>
       </w:pPr>
-      <w:bookmarkStart w:id="21" w:name="_Toc452380650"/>
+      <w:bookmarkStart w:id="23" w:name="_Toc452380650"/>
       <w:r>
         <w:lastRenderedPageBreak/>
         <w:t xml:space="preserve">5. </w:t>
@@ -7370,43 +7192,43 @@
       <w:r>
         <w:t>Implementación</w:t>
       </w:r>
-      <w:bookmarkEnd w:id="21"/>
+      <w:bookmarkEnd w:id="23"/>
     </w:p>
     <w:p>
       <w:pPr>
         <w:pStyle w:val="Ttulo2"/>
       </w:pPr>
-      <w:bookmarkStart w:id="22" w:name="_Toc452380651"/>
+      <w:bookmarkStart w:id="24" w:name="_Toc452380651"/>
       <w:r>
         <w:t xml:space="preserve">5.1. </w:t>
       </w:r>
       <w:r>
         <w:t>Tecnologías y software empleado durante el desarrollo</w:t>
       </w:r>
-      <w:bookmarkEnd w:id="22"/>
+      <w:bookmarkEnd w:id="24"/>
     </w:p>
     <w:p>
       <w:pPr>
         <w:pStyle w:val="Ttulo2"/>
       </w:pPr>
-      <w:bookmarkStart w:id="23" w:name="_Toc452380652"/>
+      <w:bookmarkStart w:id="25" w:name="_Toc452380652"/>
       <w:r>
         <w:t xml:space="preserve">5.2. </w:t>
       </w:r>
-      <w:bookmarkStart w:id="24" w:name="_Toc452380653"/>
-      <w:bookmarkEnd w:id="23"/>
+      <w:bookmarkStart w:id="26" w:name="_Toc452380653"/>
+      <w:bookmarkEnd w:id="25"/>
       <w:r>
         <w:t>Aspectos generales de la implementación</w:t>
       </w:r>
-      <w:bookmarkStart w:id="25" w:name="_Toc452380654"/>
-      <w:bookmarkEnd w:id="24"/>
+      <w:bookmarkStart w:id="27" w:name="_Toc452380654"/>
+      <w:bookmarkEnd w:id="26"/>
       <w:r>
         <w:t xml:space="preserve"> (</w:t>
       </w:r>
       <w:r>
         <w:t>Puntos reseñables</w:t>
       </w:r>
-      <w:bookmarkEnd w:id="25"/>
+      <w:bookmarkEnd w:id="27"/>
       <w:r>
         <w:t xml:space="preserve"> a la hora de implementar la BBDD y las clases)</w:t>
       </w:r>
@@ -7415,14 +7237,14 @@
       <w:pPr>
         <w:pStyle w:val="Ttulo2"/>
       </w:pPr>
-      <w:bookmarkStart w:id="26" w:name="_Toc452380655"/>
+      <w:bookmarkStart w:id="28" w:name="_Toc452380655"/>
       <w:r>
         <w:t xml:space="preserve">5.3. </w:t>
       </w:r>
       <w:r>
         <w:t>Problemas y soluciones destacables</w:t>
       </w:r>
-      <w:bookmarkEnd w:id="26"/>
+      <w:bookmarkEnd w:id="28"/>
     </w:p>
     <w:p>
       <w:pPr>
@@ -7441,7 +7263,7 @@
       <w:pPr>
         <w:pStyle w:val="Ttulo1"/>
       </w:pPr>
-      <w:bookmarkStart w:id="27" w:name="_Toc452380656"/>
+      <w:bookmarkStart w:id="29" w:name="_Toc452380656"/>
       <w:r>
         <w:lastRenderedPageBreak/>
         <w:t xml:space="preserve">6. </w:t>
@@ -7449,33 +7271,33 @@
       <w:r>
         <w:t>Plan de pruebas</w:t>
       </w:r>
-      <w:bookmarkEnd w:id="27"/>
+      <w:bookmarkEnd w:id="29"/>
     </w:p>
     <w:p>
       <w:pPr>
         <w:pStyle w:val="Ttulo2"/>
       </w:pPr>
-      <w:bookmarkStart w:id="28" w:name="_Toc452380657"/>
+      <w:bookmarkStart w:id="30" w:name="_Toc452380657"/>
       <w:r>
         <w:t>6.1. P</w:t>
       </w:r>
       <w:r>
         <w:t>ruebas unitarias</w:t>
       </w:r>
-      <w:bookmarkEnd w:id="28"/>
+      <w:bookmarkEnd w:id="30"/>
     </w:p>
     <w:p>
       <w:pPr>
         <w:pStyle w:val="Ttulo2"/>
       </w:pPr>
-      <w:bookmarkStart w:id="29" w:name="_Toc452380658"/>
+      <w:bookmarkStart w:id="31" w:name="_Toc452380658"/>
       <w:r>
         <w:t xml:space="preserve">6.2. Pruebas </w:t>
       </w:r>
       <w:r>
         <w:t>de integración</w:t>
       </w:r>
-      <w:bookmarkEnd w:id="29"/>
+      <w:bookmarkEnd w:id="31"/>
     </w:p>
     <w:p/>
     <w:p>
@@ -7495,7 +7317,7 @@
       <w:pPr>
         <w:pStyle w:val="Ttulo1"/>
       </w:pPr>
-      <w:bookmarkStart w:id="30" w:name="_Toc452380659"/>
+      <w:bookmarkStart w:id="32" w:name="_Toc452380659"/>
       <w:r>
         <w:lastRenderedPageBreak/>
         <w:t xml:space="preserve">7. </w:t>
@@ -7503,33 +7325,33 @@
       <w:r>
         <w:t>Seguimiento y control</w:t>
       </w:r>
-      <w:bookmarkEnd w:id="30"/>
+      <w:bookmarkEnd w:id="32"/>
     </w:p>
     <w:p>
       <w:pPr>
         <w:pStyle w:val="Ttulo2"/>
       </w:pPr>
-      <w:bookmarkStart w:id="31" w:name="_Toc452380660"/>
+      <w:bookmarkStart w:id="33" w:name="_Toc452380660"/>
       <w:r>
         <w:t xml:space="preserve">7.1. </w:t>
       </w:r>
       <w:r>
         <w:t>Seguimiento y control del alcance</w:t>
       </w:r>
-      <w:bookmarkEnd w:id="31"/>
+      <w:bookmarkEnd w:id="33"/>
     </w:p>
     <w:p>
       <w:pPr>
         <w:pStyle w:val="Ttulo2"/>
       </w:pPr>
-      <w:bookmarkStart w:id="32" w:name="_Toc452380661"/>
+      <w:bookmarkStart w:id="34" w:name="_Toc452380661"/>
       <w:r>
         <w:t xml:space="preserve">7.2. </w:t>
       </w:r>
       <w:r>
         <w:t>Seguimiento y control del tiempo</w:t>
       </w:r>
-      <w:bookmarkEnd w:id="32"/>
+      <w:bookmarkEnd w:id="34"/>
       <w:r>
         <w:br w:type="page"/>
       </w:r>
@@ -7538,12 +7360,12 @@
       <w:pPr>
         <w:pStyle w:val="Ttulo1"/>
       </w:pPr>
-      <w:bookmarkStart w:id="33" w:name="_Toc452380662"/>
+      <w:bookmarkStart w:id="35" w:name="_Toc452380662"/>
       <w:r>
         <w:lastRenderedPageBreak/>
         <w:t xml:space="preserve">8. </w:t>
       </w:r>
-      <w:bookmarkEnd w:id="33"/>
+      <w:bookmarkEnd w:id="35"/>
       <w:r>
         <w:t>Proyecto a largo plazo</w:t>
       </w:r>
@@ -7573,7 +7395,7 @@
           <w:szCs w:val="32"/>
         </w:rPr>
       </w:pPr>
-      <w:bookmarkStart w:id="34" w:name="_Toc452380663"/>
+      <w:bookmarkStart w:id="36" w:name="_Toc452380663"/>
       <w:r>
         <w:br w:type="page"/>
       </w:r>
@@ -7589,23 +7411,21 @@
       <w:r>
         <w:t>Conclusión</w:t>
       </w:r>
-      <w:bookmarkEnd w:id="34"/>
+      <w:bookmarkEnd w:id="36"/>
     </w:p>
     <w:p/>
     <w:p>
       <w:pPr>
         <w:pStyle w:val="Ttulo1"/>
       </w:pPr>
-      <w:bookmarkStart w:id="35" w:name="_Toc452380664"/>
+      <w:bookmarkStart w:id="37" w:name="_Toc452380664"/>
       <w:r>
         <w:t xml:space="preserve">10. </w:t>
       </w:r>
-      <w:bookmarkStart w:id="36" w:name="_GoBack"/>
-      <w:bookmarkEnd w:id="36"/>
       <w:r>
         <w:t>Agradecimientos</w:t>
       </w:r>
-      <w:bookmarkEnd w:id="35"/>
+      <w:bookmarkEnd w:id="37"/>
     </w:p>
     <w:p>
       <w:pPr>
@@ -7616,7 +7436,7 @@
           <w:szCs w:val="32"/>
         </w:rPr>
       </w:pPr>
-      <w:bookmarkStart w:id="37" w:name="_Toc452380665"/>
+      <w:bookmarkStart w:id="38" w:name="_Toc452380665"/>
       <w:r>
         <w:br w:type="page"/>
       </w:r>
@@ -7629,7 +7449,7 @@
         <w:lastRenderedPageBreak/>
         <w:t>Bibliografía</w:t>
       </w:r>
-      <w:bookmarkEnd w:id="37"/>
+      <w:bookmarkEnd w:id="38"/>
     </w:p>
     <w:sectPr>
       <w:pgSz w:w="11906" w:h="16838"/>
@@ -10271,7 +10091,7 @@
 </file>
 
 <file path=customXml/itemProps1.xml><?xml version="1.0" encoding="utf-8"?>
-<ds:datastoreItem xmlns:ds="http://schemas.openxmlformats.org/officeDocument/2006/customXml" ds:itemID="{CBBAA3D0-6F3D-4181-8C25-139AADB17713}">
+<ds:datastoreItem xmlns:ds="http://schemas.openxmlformats.org/officeDocument/2006/customXml" ds:itemID="{88633319-3065-44F3-A6C7-C4D5DC417D9D}">
   <ds:schemaRefs>
     <ds:schemaRef ds:uri="http://schemas.openxmlformats.org/officeDocument/2006/bibliography"/>
   </ds:schemaRefs>

</xml_diff>